<commit_message>
Pdf's de las prácticas
</commit_message>
<xml_diff>
--- a/UNIDAD 3/ACTIVIDAD 1/UNIDAD3_AC1_Signes_Costa_Francisco_2DAW_online.docx
+++ b/UNIDAD 3/ACTIVIDAD 1/UNIDAD3_AC1_Signes_Costa_Francisco_2DAW_online.docx
@@ -517,23 +517,7 @@
     </w:p>
     <w:p>
       <w:r>
-        <w:t xml:space="preserve">En el </w:t>
-      </w:r>
-      <w:proofErr w:type="spellStart"/>
-      <w:r>
-        <w:t>body</w:t>
-      </w:r>
-      <w:proofErr w:type="spellEnd"/>
-      <w:r>
-        <w:t xml:space="preserve"> comenzar por </w:t>
-      </w:r>
-      <w:proofErr w:type="spellStart"/>
-      <w:r>
-        <w:t>header</w:t>
-      </w:r>
-      <w:proofErr w:type="spellEnd"/>
-      <w:r>
-        <w:t xml:space="preserve"> y en h1 colocar el título de vuestro documento</w:t>
+        <w:t>En el body comenzar por header y en h1 colocar el título de vuestro documento</w:t>
       </w:r>
     </w:p>
     <w:p>
@@ -549,23 +533,7 @@
         </w:numPr>
       </w:pPr>
       <w:r>
-        <w:t xml:space="preserve">Habrá una gran </w:t>
-      </w:r>
-      <w:proofErr w:type="spellStart"/>
-      <w:r>
-        <w:t>section</w:t>
-      </w:r>
-      <w:proofErr w:type="spellEnd"/>
-      <w:r>
-        <w:t xml:space="preserve"> y dentro de ella </w:t>
-      </w:r>
-      <w:proofErr w:type="spellStart"/>
-      <w:r>
-        <w:t>article</w:t>
-      </w:r>
-      <w:proofErr w:type="spellEnd"/>
-      <w:r>
-        <w:t xml:space="preserve"> y dentro figure</w:t>
+        <w:t>Habrá una gran section y dentro de ella article y dentro figure</w:t>
       </w:r>
     </w:p>
     <w:p>
@@ -587,21 +555,8 @@
         </w:numPr>
       </w:pPr>
       <w:r>
-        <w:t xml:space="preserve">Aparecerá un </w:t>
-      </w:r>
-      <w:proofErr w:type="spellStart"/>
-      <w:r>
-        <w:t>figcaption</w:t>
-      </w:r>
-      <w:proofErr w:type="spellEnd"/>
-      <w:r>
-        <w:t xml:space="preserve"> y después del cerraremos figure y </w:t>
-      </w:r>
-      <w:proofErr w:type="spellStart"/>
-      <w:r>
-        <w:t>article</w:t>
-      </w:r>
-      <w:proofErr w:type="spellEnd"/>
+        <w:t>Aparecerá un figcaption y después del cerraremos figure y article</w:t>
+      </w:r>
     </w:p>
     <w:p>
       <w:pPr>
@@ -625,21 +580,8 @@
         </w:numPr>
       </w:pPr>
       <w:r>
-        <w:t xml:space="preserve">Cerraremos </w:t>
-      </w:r>
-      <w:proofErr w:type="spellStart"/>
-      <w:r>
-        <w:t>figcaption</w:t>
-      </w:r>
-      <w:proofErr w:type="spellEnd"/>
-      <w:r>
-        <w:t xml:space="preserve">, figure, </w:t>
-      </w:r>
-      <w:proofErr w:type="spellStart"/>
-      <w:r>
-        <w:t>article</w:t>
-      </w:r>
-      <w:proofErr w:type="spellEnd"/>
+        <w:t>Cerraremos figcaption, figure, article</w:t>
+      </w:r>
     </w:p>
     <w:p>
       <w:pPr>
@@ -649,88 +591,17 @@
         </w:numPr>
       </w:pPr>
       <w:r>
-        <w:t xml:space="preserve">Finalizaremos con el cierre de </w:t>
-      </w:r>
-      <w:proofErr w:type="spellStart"/>
-      <w:r>
-        <w:t>section</w:t>
-      </w:r>
-      <w:proofErr w:type="spellEnd"/>
-    </w:p>
-    <w:p>
-      <w:r>
-        <w:t>&lt;</w:t>
-      </w:r>
-      <w:proofErr w:type="spellStart"/>
-      <w:r>
-        <w:t>section</w:t>
-      </w:r>
-      <w:proofErr w:type="spellEnd"/>
-      <w:r>
-        <w:t xml:space="preserve">&gt; el elemento </w:t>
-      </w:r>
-      <w:proofErr w:type="spellStart"/>
-      <w:r>
-        <w:t>section</w:t>
-      </w:r>
-      <w:proofErr w:type="spellEnd"/>
-      <w:r>
-        <w:t xml:space="preserve"> está pensado para agrupar temáticamente un conjunto de elementos. Si existiese la necesidad de definir un bloque con propósitos exclusivamente estilísticos o de programación, el elemento </w:t>
-      </w:r>
-      <w:proofErr w:type="spellStart"/>
-      <w:r>
-        <w:t>div</w:t>
-      </w:r>
-      <w:proofErr w:type="spellEnd"/>
-      <w:r>
-        <w:t xml:space="preserve"> debería utilizarse en su lugar.</w:t>
-      </w:r>
-    </w:p>
-    <w:p>
-      <w:r>
-        <w:t>&lt;</w:t>
-      </w:r>
-      <w:proofErr w:type="spellStart"/>
-      <w:r>
-        <w:t>article</w:t>
-      </w:r>
-      <w:proofErr w:type="spellEnd"/>
-      <w:r>
-        <w:t xml:space="preserve">&gt; representa una composición </w:t>
-      </w:r>
-      <w:proofErr w:type="spellStart"/>
-      <w:proofErr w:type="gramStart"/>
-      <w:r>
-        <w:t>auto-contenida</w:t>
-      </w:r>
-      <w:proofErr w:type="spellEnd"/>
-      <w:proofErr w:type="gramEnd"/>
-      <w:r>
-        <w:t xml:space="preserve"> en un documento, una página, una aplicación o en un sitio, que se quiere que sea distribuible y/o reutilizable de manera independiente. Algunos ejemplos podrían ser un mensaje en un foro, un artículo de una revista o un periódico, una entrada de blog, el comentario de un usuario, un widget o gadget interactivo, o cualquier otro elemento de contenido independiente. n mismo documento puede tener varios artículos; por ejemplo, en un blog en el que </w:t>
-      </w:r>
-      <w:proofErr w:type="spellStart"/>
-      <w:r>
-        <w:t>se</w:t>
-      </w:r>
-      <w:proofErr w:type="spellEnd"/>
-      <w:r>
-        <w:t xml:space="preserve"> que muestran distintos mensajes a medida que el usuario va navegando, cada mensaje estaría en un elemento &lt;</w:t>
-      </w:r>
-      <w:proofErr w:type="spellStart"/>
-      <w:r>
-        <w:t>article</w:t>
-      </w:r>
-      <w:proofErr w:type="spellEnd"/>
-      <w:r>
-        <w:t>&gt;, posiblemente con uno o más elementos &lt;</w:t>
-      </w:r>
-      <w:proofErr w:type="spellStart"/>
-      <w:r>
-        <w:t>section</w:t>
-      </w:r>
-      <w:proofErr w:type="spellEnd"/>
-      <w:r>
-        <w:t>&gt; dentro.</w:t>
+        <w:t>Finalizaremos con el cierre de section</w:t>
+      </w:r>
+    </w:p>
+    <w:p>
+      <w:r>
+        <w:t>&lt;section&gt; el elemento section está pensado para agrupar temáticamente un conjunto de elementos. Si existiese la necesidad de definir un bloque con propósitos exclusivamente estilísticos o de programación, el elemento div debería utilizarse en su lugar.</w:t>
+      </w:r>
+    </w:p>
+    <w:p>
+      <w:r>
+        <w:t>&lt;article&gt; representa una composición auto-contenida en un documento, una página, una aplicación o en un sitio, que se quiere que sea distribuible y/o reutilizable de manera independiente. Algunos ejemplos podrían ser un mensaje en un foro, un artículo de una revista o un periódico, una entrada de blog, el comentario de un usuario, un widget o gadget interactivo, o cualquier otro elemento de contenido independiente. n mismo documento puede tener varios artículos; por ejemplo, en un blog en el que se que muestran distintos mensajes a medida que el usuario va navegando, cada mensaje estaría en un elemento &lt;article&gt;, posiblemente con uno o más elementos &lt;section&gt; dentro.</w:t>
       </w:r>
     </w:p>
     <w:p>
@@ -739,13 +610,156 @@
       </w:r>
     </w:p>
     <w:p/>
+    <w:p/>
+    <w:p/>
+    <w:p/>
+    <w:p/>
+    <w:p/>
+    <w:p/>
+    <w:p>
+      <w:pPr>
+        <w:pStyle w:val="Citadestacada"/>
+      </w:pPr>
+      <w:r>
+        <w:lastRenderedPageBreak/>
+        <w:t>Inserción de audio en HTML</w:t>
+      </w:r>
+    </w:p>
+    <w:p>
+      <w:r>
+        <w:t xml:space="preserve">En esta práctica hemos aprendido a insertar clips de audio en una página web mediante la etiqueta &lt;audio&gt;. </w:t>
+      </w:r>
+    </w:p>
+    <w:p>
+      <w:r>
+        <w:t>Te pongo la parte del código en la que he añadido el audio. Lo he hecho tipo carrusel de imágenes con un audio cortito para cada una de ellas.</w:t>
+      </w:r>
+    </w:p>
+    <w:p>
+      <w:r>
+        <w:t>El resto del código y del contenido lo tienes en un repositorio de GitHub para tu comodidad.</w:t>
+      </w:r>
+    </w:p>
+    <w:p/>
+    <w:p>
+      <w:pPr>
+        <w:pStyle w:val="Citadestacada"/>
+      </w:pPr>
+      <w:r>
+        <w:t>Repositorio de GitHub</w:t>
+      </w:r>
+    </w:p>
+    <w:p>
+      <w:hyperlink r:id="rId9" w:history="1">
+        <w:r>
+          <w:rPr>
+            <w:rStyle w:val="Hipervnculo"/>
+          </w:rPr>
+          <w:t>https://github.com/Frank512-lab/ejerciciosDise-oInterfaces.git</w:t>
+        </w:r>
+      </w:hyperlink>
+    </w:p>
+    <w:p/>
+    <w:p>
+      <w:pPr>
+        <w:pStyle w:val="Citadestacada"/>
+      </w:pPr>
+      <w:r>
+        <w:t>Parte del Código</w:t>
+      </w:r>
+    </w:p>
+    <w:p>
+      <w:pPr>
+        <w:tabs>
+          <w:tab w:val="left" w:pos="1815"/>
+        </w:tabs>
+      </w:pPr>
+      <w:r>
+        <w:drawing>
+          <wp:inline distT="0" distB="0" distL="0" distR="0" wp14:anchorId="3CD8E768" wp14:editId="255BF384">
+            <wp:extent cx="5400040" cy="2187575"/>
+            <wp:effectExtent l="0" t="0" r="0" b="3175"/>
+            <wp:docPr id="1034415714" name="Imagen 1" descr="Texto&#10;&#10;El contenido generado por IA puede ser incorrecto."/>
+            <wp:cNvGraphicFramePr>
+              <a:graphicFrameLocks xmlns:a="http://schemas.openxmlformats.org/drawingml/2006/main" noChangeAspect="1"/>
+            </wp:cNvGraphicFramePr>
+            <a:graphic xmlns:a="http://schemas.openxmlformats.org/drawingml/2006/main">
+              <a:graphicData uri="http://schemas.openxmlformats.org/drawingml/2006/picture">
+                <pic:pic xmlns:pic="http://schemas.openxmlformats.org/drawingml/2006/picture">
+                  <pic:nvPicPr>
+                    <pic:cNvPr id="1034415714" name="Imagen 1" descr="Texto&#10;&#10;El contenido generado por IA puede ser incorrecto."/>
+                    <pic:cNvPicPr/>
+                  </pic:nvPicPr>
+                  <pic:blipFill>
+                    <a:blip r:embed="rId10"/>
+                    <a:stretch>
+                      <a:fillRect/>
+                    </a:stretch>
+                  </pic:blipFill>
+                  <pic:spPr>
+                    <a:xfrm>
+                      <a:off x="0" y="0"/>
+                      <a:ext cx="5400040" cy="2187575"/>
+                    </a:xfrm>
+                    <a:prstGeom prst="rect">
+                      <a:avLst/>
+                    </a:prstGeom>
+                  </pic:spPr>
+                </pic:pic>
+              </a:graphicData>
+            </a:graphic>
+          </wp:inline>
+        </w:drawing>
+      </w:r>
+    </w:p>
+    <w:p>
+      <w:pPr>
+        <w:tabs>
+          <w:tab w:val="left" w:pos="1815"/>
+        </w:tabs>
+      </w:pPr>
+    </w:p>
+    <w:p>
+      <w:pPr>
+        <w:tabs>
+          <w:tab w:val="left" w:pos="1815"/>
+        </w:tabs>
+      </w:pPr>
+      <w:r>
+        <w:t>Parte del código con la primera imagen del gato y su audio.</w:t>
+      </w:r>
+    </w:p>
+    <w:p>
+      <w:pPr>
+        <w:tabs>
+          <w:tab w:val="left" w:pos="1815"/>
+        </w:tabs>
+      </w:pPr>
+      <w:r>
+        <w:t>Me he tomado un poco la libertad artística, por decirlo de algún modo, para adaptar la práctica a lo que tenía en mente.</w:t>
+      </w:r>
+    </w:p>
+    <w:p>
+      <w:pPr>
+        <w:tabs>
+          <w:tab w:val="left" w:pos="1815"/>
+        </w:tabs>
+      </w:pPr>
+    </w:p>
+    <w:p>
+      <w:pPr>
+        <w:tabs>
+          <w:tab w:val="left" w:pos="1815"/>
+        </w:tabs>
+      </w:pPr>
+    </w:p>
     <w:sectPr>
-      <w:headerReference w:type="even" r:id="rId9"/>
-      <w:headerReference w:type="default" r:id="rId10"/>
-      <w:footerReference w:type="even" r:id="rId11"/>
-      <w:footerReference w:type="default" r:id="rId12"/>
-      <w:headerReference w:type="first" r:id="rId13"/>
-      <w:footerReference w:type="first" r:id="rId14"/>
+      <w:headerReference w:type="even" r:id="rId11"/>
+      <w:headerReference w:type="default" r:id="rId12"/>
+      <w:footerReference w:type="even" r:id="rId13"/>
+      <w:footerReference w:type="default" r:id="rId14"/>
+      <w:headerReference w:type="first" r:id="rId15"/>
+      <w:footerReference w:type="first" r:id="rId16"/>
       <w:pgSz w:w="11906" w:h="16838"/>
       <w:pgMar w:top="1417" w:right="1701" w:bottom="1417" w:left="1701" w:header="708" w:footer="708" w:gutter="0"/>
       <w:pgNumType w:start="0"/>
@@ -2146,6 +2160,41 @@
     <w:uiPriority w:val="99"/>
     <w:rsid w:val="001C28E1"/>
   </w:style>
+  <w:style w:type="character" w:styleId="Hipervnculo">
+    <w:name w:val="Hyperlink"/>
+    <w:basedOn w:val="Fuentedeprrafopredeter"/>
+    <w:uiPriority w:val="99"/>
+    <w:unhideWhenUsed/>
+    <w:rsid w:val="005F0256"/>
+    <w:rPr>
+      <w:color w:val="467886" w:themeColor="hyperlink"/>
+      <w:u w:val="single"/>
+    </w:rPr>
+  </w:style>
+  <w:style w:type="character" w:styleId="Mencinsinresolver">
+    <w:name w:val="Unresolved Mention"/>
+    <w:basedOn w:val="Fuentedeprrafopredeter"/>
+    <w:uiPriority w:val="99"/>
+    <w:semiHidden/>
+    <w:unhideWhenUsed/>
+    <w:rsid w:val="005F0256"/>
+    <w:rPr>
+      <w:color w:val="605E5C"/>
+      <w:shd w:val="clear" w:color="auto" w:fill="E1DFDD"/>
+    </w:rPr>
+  </w:style>
+  <w:style w:type="character" w:styleId="Hipervnculovisitado">
+    <w:name w:val="FollowedHyperlink"/>
+    <w:basedOn w:val="Fuentedeprrafopredeter"/>
+    <w:uiPriority w:val="99"/>
+    <w:semiHidden/>
+    <w:unhideWhenUsed/>
+    <w:rsid w:val="00CA2721"/>
+    <w:rPr>
+      <w:color w:val="96607D" w:themeColor="followedHyperlink"/>
+      <w:u w:val="single"/>
+    </w:rPr>
+  </w:style>
 </w:styles>
 </file>
 

</xml_diff>